<commit_message>
replace broken manual file
</commit_message>
<xml_diff>
--- a/Manual_RealSong_control.docx
+++ b/Manual_RealSong_control.docx
@@ -11,8 +11,6 @@
           <w:bCs/>
         </w:rPr>
       </w:pPr>
-      <w:bookmarkStart w:id="0" w:name="_GoBack"/>
-      <w:bookmarkEnd w:id="0"/>
     </w:p>
     <w:p>
       <w:pPr>
@@ -628,6 +626,8 @@
       <w:pPr>
         <w:jc w:val="both"/>
       </w:pPr>
+      <w:bookmarkStart w:id="0" w:name="_GoBack"/>
+      <w:bookmarkEnd w:id="0"/>
       <w:r>
         <w:t>Please cite the following publication when using the software:</w:t>
       </w:r>

</xml_diff>